<commit_message>
Se agregaron 2 modulos mas y se hicieron correcciones a los modulos anteriormente agregados.
</commit_message>
<xml_diff>
--- a/main.cpp.docx
+++ b/main.cpp.docx
@@ -2105,7 +2105,204 @@
         <w:rPr>
           <w:rtl w:val="0"/>
         </w:rPr>
-        <w:t xml:space="preserve">                    // Aquí puedes implementar la lógica para convertir el tiempo en segundos a</w:t>
+        <w:t xml:space="preserve">                    // Aquí puedes implementar la lógica para convertir el tiempo en segundos a un formato de hora</w:t>
+      </w:r>
+    </w:p>
+    <w:p>
+      <w:pPr>
+        <w:rPr/>
+      </w:pPr>
+      <w:r>
+        <w:rPr>
+          <w:rtl w:val="0"/>
+        </w:rPr>
+        <w:t xml:space="preserve">                    // y sumarle la hora de inicio proporcionada.</w:t>
+      </w:r>
+    </w:p>
+    <w:p>
+      <w:pPr>
+        <w:rPr/>
+      </w:pPr>
+      <w:r>
+        <w:rPr>
+          <w:rtl w:val="0"/>
+        </w:rPr>
+        <w:t xml:space="preserve">                    cout &lt;&lt; "El tiempo estimado de llegada es: " &lt;&lt; tiempoLlegada &lt;&lt; " segundos\n";</w:t>
+      </w:r>
+    </w:p>
+    <w:p>
+      <w:pPr>
+        <w:rPr/>
+      </w:pPr>
+      <w:r>
+        <w:rPr>
+          <w:rtl w:val="0"/>
+        </w:rPr>
+        <w:t xml:space="preserve">                }</w:t>
+      </w:r>
+    </w:p>
+    <w:p>
+      <w:pPr>
+        <w:rPr/>
+      </w:pPr>
+      <w:r>
+        <w:rPr>
+          <w:rtl w:val="0"/>
+        </w:rPr>
+        <w:t xml:space="preserve">                break;</w:t>
+      </w:r>
+    </w:p>
+    <w:p>
+      <w:pPr>
+        <w:rPr/>
+      </w:pPr>
+      <w:r>
+        <w:rPr>
+          <w:rtl w:val="0"/>
+        </w:rPr>
+        <w:t xml:space="preserve">            }</w:t>
+      </w:r>
+    </w:p>
+    <w:p>
+      <w:pPr>
+        <w:rPr/>
+      </w:pPr>
+      <w:r>
+        <w:rPr>
+          <w:rtl w:val="0"/>
+        </w:rPr>
+        <w:t xml:space="preserve">            case 0: {</w:t>
+      </w:r>
+    </w:p>
+    <w:p>
+      <w:pPr>
+        <w:rPr/>
+      </w:pPr>
+      <w:r>
+        <w:rPr>
+          <w:rtl w:val="0"/>
+        </w:rPr>
+        <w:t xml:space="preserve">                cout &lt;&lt; "Saliendo del simulador.\n";</w:t>
+      </w:r>
+    </w:p>
+    <w:p>
+      <w:pPr>
+        <w:rPr/>
+      </w:pPr>
+      <w:r>
+        <w:rPr>
+          <w:rtl w:val="0"/>
+        </w:rPr>
+        <w:t xml:space="preserve">                break;</w:t>
+      </w:r>
+    </w:p>
+    <w:p>
+      <w:pPr>
+        <w:rPr/>
+      </w:pPr>
+      <w:r>
+        <w:rPr>
+          <w:rtl w:val="0"/>
+        </w:rPr>
+        <w:t xml:space="preserve">            }</w:t>
+      </w:r>
+    </w:p>
+    <w:p>
+      <w:pPr>
+        <w:rPr/>
+      </w:pPr>
+      <w:r>
+        <w:rPr>
+          <w:rtl w:val="0"/>
+        </w:rPr>
+        <w:t xml:space="preserve">            default: {</w:t>
+      </w:r>
+    </w:p>
+    <w:p>
+      <w:pPr>
+        <w:rPr/>
+      </w:pPr>
+      <w:r>
+        <w:rPr>
+          <w:rtl w:val="0"/>
+        </w:rPr>
+        <w:t xml:space="preserve">                cout &lt;&lt; "Opción no válida. Por favor, ingrese una opción válida.\n";</w:t>
+      </w:r>
+    </w:p>
+    <w:p>
+      <w:pPr>
+        <w:rPr/>
+      </w:pPr>
+      <w:r>
+        <w:rPr>
+          <w:rtl w:val="0"/>
+        </w:rPr>
+        <w:t xml:space="preserve">                break;</w:t>
+      </w:r>
+    </w:p>
+    <w:p>
+      <w:pPr>
+        <w:rPr/>
+      </w:pPr>
+      <w:r>
+        <w:rPr>
+          <w:rtl w:val="0"/>
+        </w:rPr>
+        <w:t xml:space="preserve">            }</w:t>
+      </w:r>
+    </w:p>
+    <w:p>
+      <w:pPr>
+        <w:rPr/>
+      </w:pPr>
+      <w:r>
+        <w:rPr>
+          <w:rtl w:val="0"/>
+        </w:rPr>
+        <w:t xml:space="preserve">        }</w:t>
+      </w:r>
+    </w:p>
+    <w:p>
+      <w:pPr>
+        <w:rPr/>
+      </w:pPr>
+      <w:r>
+        <w:rPr>
+          <w:rtl w:val="0"/>
+        </w:rPr>
+        <w:t xml:space="preserve">    } while (opcion != 0);</w:t>
+      </w:r>
+    </w:p>
+    <w:p>
+      <w:pPr>
+        <w:rPr/>
+      </w:pPr>
+      <w:r>
+        <w:rPr>
+          <w:rtl w:val="0"/>
+        </w:rPr>
+      </w:r>
+    </w:p>
+    <w:p>
+      <w:pPr>
+        <w:rPr/>
+      </w:pPr>
+      <w:r>
+        <w:rPr>
+          <w:rtl w:val="0"/>
+        </w:rPr>
+        <w:t xml:space="preserve">    return 0;</w:t>
+      </w:r>
+    </w:p>
+    <w:p>
+      <w:pPr>
+        <w:rPr/>
+      </w:pPr>
+      <w:r>
+        <w:rPr>
+          <w:rtl w:val="0"/>
+        </w:rPr>
+        <w:t xml:space="preserve">}</w:t>
       </w:r>
     </w:p>
     <w:p>

</xml_diff>